<commit_message>
mostrar que vacio no es parte cuando sea el caso
</commit_message>
<xml_diff>
--- a/documentación.docx
+++ b/documentación.docx
@@ -4,9 +4,6 @@
   <w:body>
     <w:p>
       <w:r>
-        <w:rPr>
-          <w:lang w:val="en-US"/>
-        </w:rPr>
         <w:t>Cristian P</w:t>
       </w:r>
       <w:r>
@@ -23,8 +20,6 @@
       <w:r>
         <w:t xml:space="preserve"> Proyecto 1</w:t>
       </w:r>
-      <w:bookmarkStart w:id="0" w:name="_GoBack"/>
-      <w:bookmarkEnd w:id="0"/>
     </w:p>
     <w:p>
       <w:pPr>
@@ -166,6 +161,11 @@
       </w:r>
       <w:r>
         <w:t xml:space="preserve"> fue que me di cuenta de que el afd estaba bien y cambie para que revisara correctamente los estados de aceptación.  </w:t>
+      </w:r>
+    </w:p>
+    <w:p>
+      <w:r>
+        <w:t>Realizar una prueba con a** también fue útil ya que aunque el afn se construye correctamente la revisión de aceptación no era correcta, por lo que en vez de revisar un estado final inexistente, simplemente se revisa si la palabra que se ingresa es nada, entonces revisar si dentro de los estados iniciales hay uno de aceptación.</w:t>
       </w:r>
     </w:p>
     <w:p>
@@ -631,16 +631,7 @@
           <w:sz w:val="28"/>
           <w:szCs w:val="28"/>
         </w:rPr>
-        <w:t xml:space="preserve">Prueba </w:t>
-      </w:r>
-      <w:r>
-        <w:rPr>
-          <w:b/>
-          <w:bCs/>
-          <w:sz w:val="28"/>
-          <w:szCs w:val="28"/>
-        </w:rPr>
-        <w:t>2</w:t>
+        <w:t>Prueba 2</w:t>
       </w:r>
     </w:p>
     <w:p>
@@ -1043,12 +1034,16 @@
         <w:rPr>
           <w:b/>
           <w:bCs/>
-        </w:rPr>
-      </w:pPr>
-      <w:r>
-        <w:rPr>
-          <w:b/>
-          <w:bCs/>
+          <w:sz w:val="28"/>
+          <w:szCs w:val="28"/>
+        </w:rPr>
+      </w:pPr>
+      <w:r>
+        <w:rPr>
+          <w:b/>
+          <w:bCs/>
+          <w:sz w:val="28"/>
+          <w:szCs w:val="28"/>
         </w:rPr>
         <w:t>Prueba 3</w:t>
       </w:r>
@@ -1455,6 +1450,626 @@
       <w:r>
         <w:t>Or sobre or regresa a 1 estado de aceptación</w:t>
       </w:r>
+    </w:p>
+    <w:p/>
+    <w:p>
+      <w:pPr>
+        <w:rPr>
+          <w:b/>
+          <w:bCs/>
+          <w:sz w:val="28"/>
+          <w:szCs w:val="28"/>
+        </w:rPr>
+      </w:pPr>
+      <w:r>
+        <w:rPr>
+          <w:b/>
+          <w:bCs/>
+          <w:sz w:val="28"/>
+          <w:szCs w:val="28"/>
+        </w:rPr>
+        <w:t>Prueba 4</w:t>
+      </w:r>
+    </w:p>
+    <w:p>
+      <w:pPr>
+        <w:rPr>
+          <w:sz w:val="28"/>
+          <w:szCs w:val="28"/>
+        </w:rPr>
+      </w:pPr>
+      <w:r>
+        <w:rPr>
+          <w:noProof/>
+        </w:rPr>
+        <w:drawing>
+          <wp:inline distT="0" distB="0" distL="0" distR="0">
+            <wp:extent cx="5612130" cy="990600"/>
+            <wp:effectExtent l="0" t="0" r="7620" b="0"/>
+            <wp:docPr id="12" name="Imagen 12"/>
+            <wp:cNvGraphicFramePr>
+              <a:graphicFrameLocks xmlns:a="http://schemas.openxmlformats.org/drawingml/2006/main" noChangeAspect="1"/>
+            </wp:cNvGraphicFramePr>
+            <a:graphic xmlns:a="http://schemas.openxmlformats.org/drawingml/2006/main">
+              <a:graphicData uri="http://schemas.openxmlformats.org/drawingml/2006/picture">
+                <pic:pic xmlns:pic="http://schemas.openxmlformats.org/drawingml/2006/picture">
+                  <pic:nvPicPr>
+                    <pic:cNvPr id="0" name="Picture 3"/>
+                    <pic:cNvPicPr>
+                      <a:picLocks noChangeAspect="1" noChangeArrowheads="1"/>
+                    </pic:cNvPicPr>
+                  </pic:nvPicPr>
+                  <pic:blipFill>
+                    <a:blip r:embed="rId14">
+                      <a:extLst>
+                        <a:ext uri="{28A0092B-C50C-407E-A947-70E740481C1C}">
+                          <a14:useLocalDpi xmlns:a14="http://schemas.microsoft.com/office/drawing/2010/main" val="0"/>
+                        </a:ext>
+                      </a:extLst>
+                    </a:blip>
+                    <a:srcRect/>
+                    <a:stretch>
+                      <a:fillRect/>
+                    </a:stretch>
+                  </pic:blipFill>
+                  <pic:spPr bwMode="auto">
+                    <a:xfrm>
+                      <a:off x="0" y="0"/>
+                      <a:ext cx="5612130" cy="990600"/>
+                    </a:xfrm>
+                    <a:prstGeom prst="rect">
+                      <a:avLst/>
+                    </a:prstGeom>
+                    <a:noFill/>
+                    <a:ln>
+                      <a:noFill/>
+                    </a:ln>
+                  </pic:spPr>
+                </pic:pic>
+              </a:graphicData>
+            </a:graphic>
+          </wp:inline>
+        </w:drawing>
+      </w:r>
+      <w:r>
+        <w:rPr>
+          <w:noProof/>
+        </w:rPr>
+        <w:drawing>
+          <wp:inline distT="0" distB="0" distL="0" distR="0">
+            <wp:extent cx="5612130" cy="739775"/>
+            <wp:effectExtent l="0" t="0" r="7620" b="3175"/>
+            <wp:docPr id="11" name="Imagen 11"/>
+            <wp:cNvGraphicFramePr>
+              <a:graphicFrameLocks xmlns:a="http://schemas.openxmlformats.org/drawingml/2006/main" noChangeAspect="1"/>
+            </wp:cNvGraphicFramePr>
+            <a:graphic xmlns:a="http://schemas.openxmlformats.org/drawingml/2006/main">
+              <a:graphicData uri="http://schemas.openxmlformats.org/drawingml/2006/picture">
+                <pic:pic xmlns:pic="http://schemas.openxmlformats.org/drawingml/2006/picture">
+                  <pic:nvPicPr>
+                    <pic:cNvPr id="0" name="Picture 2"/>
+                    <pic:cNvPicPr>
+                      <a:picLocks noChangeAspect="1" noChangeArrowheads="1"/>
+                    </pic:cNvPicPr>
+                  </pic:nvPicPr>
+                  <pic:blipFill>
+                    <a:blip r:embed="rId15">
+                      <a:extLst>
+                        <a:ext uri="{28A0092B-C50C-407E-A947-70E740481C1C}">
+                          <a14:useLocalDpi xmlns:a14="http://schemas.microsoft.com/office/drawing/2010/main" val="0"/>
+                        </a:ext>
+                      </a:extLst>
+                    </a:blip>
+                    <a:srcRect/>
+                    <a:stretch>
+                      <a:fillRect/>
+                    </a:stretch>
+                  </pic:blipFill>
+                  <pic:spPr bwMode="auto">
+                    <a:xfrm>
+                      <a:off x="0" y="0"/>
+                      <a:ext cx="5612130" cy="739775"/>
+                    </a:xfrm>
+                    <a:prstGeom prst="rect">
+                      <a:avLst/>
+                    </a:prstGeom>
+                    <a:noFill/>
+                    <a:ln>
+                      <a:noFill/>
+                    </a:ln>
+                  </pic:spPr>
+                </pic:pic>
+              </a:graphicData>
+            </a:graphic>
+          </wp:inline>
+        </w:drawing>
+      </w:r>
+      <w:r>
+        <w:rPr>
+          <w:noProof/>
+        </w:rPr>
+        <w:drawing>
+          <wp:inline distT="0" distB="0" distL="0" distR="0">
+            <wp:extent cx="5612130" cy="1040765"/>
+            <wp:effectExtent l="0" t="0" r="7620" b="6985"/>
+            <wp:docPr id="10" name="Imagen 10"/>
+            <wp:cNvGraphicFramePr>
+              <a:graphicFrameLocks xmlns:a="http://schemas.openxmlformats.org/drawingml/2006/main" noChangeAspect="1"/>
+            </wp:cNvGraphicFramePr>
+            <a:graphic xmlns:a="http://schemas.openxmlformats.org/drawingml/2006/main">
+              <a:graphicData uri="http://schemas.openxmlformats.org/drawingml/2006/picture">
+                <pic:pic xmlns:pic="http://schemas.openxmlformats.org/drawingml/2006/picture">
+                  <pic:nvPicPr>
+                    <pic:cNvPr id="0" name="Picture 1"/>
+                    <pic:cNvPicPr>
+                      <a:picLocks noChangeAspect="1" noChangeArrowheads="1"/>
+                    </pic:cNvPicPr>
+                  </pic:nvPicPr>
+                  <pic:blipFill>
+                    <a:blip r:embed="rId16">
+                      <a:extLst>
+                        <a:ext uri="{28A0092B-C50C-407E-A947-70E740481C1C}">
+                          <a14:useLocalDpi xmlns:a14="http://schemas.microsoft.com/office/drawing/2010/main" val="0"/>
+                        </a:ext>
+                      </a:extLst>
+                    </a:blip>
+                    <a:srcRect/>
+                    <a:stretch>
+                      <a:fillRect/>
+                    </a:stretch>
+                  </pic:blipFill>
+                  <pic:spPr bwMode="auto">
+                    <a:xfrm>
+                      <a:off x="0" y="0"/>
+                      <a:ext cx="5612130" cy="1040765"/>
+                    </a:xfrm>
+                    <a:prstGeom prst="rect">
+                      <a:avLst/>
+                    </a:prstGeom>
+                    <a:noFill/>
+                    <a:ln>
+                      <a:noFill/>
+                    </a:ln>
+                  </pic:spPr>
+                </pic:pic>
+              </a:graphicData>
+            </a:graphic>
+          </wp:inline>
+        </w:drawing>
+      </w:r>
+    </w:p>
+    <w:p>
+      <w:pPr>
+        <w:rPr>
+          <w:sz w:val="28"/>
+          <w:szCs w:val="28"/>
+        </w:rPr>
+      </w:pPr>
+    </w:p>
+    <w:p>
+      <w:pPr>
+        <w:rPr>
+          <w:b/>
+          <w:bCs/>
+        </w:rPr>
+      </w:pPr>
+      <w:r>
+        <w:rPr>
+          <w:b/>
+          <w:bCs/>
+        </w:rPr>
+        <w:t>AFN</w:t>
+      </w:r>
+    </w:p>
+    <w:p>
+      <w:pPr>
+        <w:rPr>
+          <w:b/>
+          <w:bCs/>
+        </w:rPr>
+      </w:pPr>
+      <w:r>
+        <w:rPr>
+          <w:b/>
+          <w:bCs/>
+        </w:rPr>
+        <w:t>ESTADOS['q2', 'q0', 'q1', 'q3', 'q4', 'q9', 'q5', 'q6', 'q7', 'q8', 'q10']</w:t>
+      </w:r>
+    </w:p>
+    <w:p>
+      <w:pPr>
+        <w:rPr>
+          <w:b/>
+          <w:bCs/>
+        </w:rPr>
+      </w:pPr>
+      <w:r>
+        <w:rPr>
+          <w:b/>
+          <w:bCs/>
+        </w:rPr>
+        <w:t>SIMBOLOS['a', 'b']</w:t>
+      </w:r>
+    </w:p>
+    <w:p>
+      <w:pPr>
+        <w:rPr>
+          <w:b/>
+          <w:bCs/>
+        </w:rPr>
+      </w:pPr>
+      <w:r>
+        <w:rPr>
+          <w:b/>
+          <w:bCs/>
+        </w:rPr>
+        <w:t>INICIO q2</w:t>
+      </w:r>
+    </w:p>
+    <w:p>
+      <w:pPr>
+        <w:rPr>
+          <w:b/>
+          <w:bCs/>
+        </w:rPr>
+      </w:pPr>
+      <w:r>
+        <w:rPr>
+          <w:b/>
+          <w:bCs/>
+        </w:rPr>
+        <w:t>ACEPTACION q10</w:t>
+      </w:r>
+    </w:p>
+    <w:p>
+      <w:pPr>
+        <w:rPr>
+          <w:b/>
+          <w:bCs/>
+        </w:rPr>
+      </w:pPr>
+      <w:r>
+        <w:rPr>
+          <w:b/>
+          <w:bCs/>
+        </w:rPr>
+        <w:lastRenderedPageBreak/>
+        <w:t>TRANSICION["q2: {'\\x00': ['q0', 'q3']}", "q0: {'b': ['q1']}", "q1: {'\\x00': ['q0', 'q3']}", "q3: {'a': ['q4']}", "q4: {'\\x00': ['q9']}", "q9: {'\\x00': ['q5', 'q7']}", "q5: {'b': ['q6']}", "q6: {'\\x00': ['q10']}", "q7: {'\\x00': ['q8']}", "q8: {'\\x00': ['q10']}", 'q10: {}']</w:t>
+      </w:r>
+    </w:p>
+    <w:p>
+      <w:pPr>
+        <w:rPr>
+          <w:b/>
+          <w:bCs/>
+        </w:rPr>
+      </w:pPr>
+      <w:r>
+        <w:rPr>
+          <w:b/>
+          <w:bCs/>
+        </w:rPr>
+        <w:t>DFA</w:t>
+      </w:r>
+    </w:p>
+    <w:p>
+      <w:pPr>
+        <w:rPr>
+          <w:b/>
+          <w:bCs/>
+        </w:rPr>
+      </w:pPr>
+      <w:r>
+        <w:rPr>
+          <w:b/>
+          <w:bCs/>
+        </w:rPr>
+        <w:t>ESTADOS['A', 'B', 'C', 'D']</w:t>
+      </w:r>
+    </w:p>
+    <w:p>
+      <w:pPr>
+        <w:rPr>
+          <w:b/>
+          <w:bCs/>
+        </w:rPr>
+      </w:pPr>
+      <w:r>
+        <w:rPr>
+          <w:b/>
+          <w:bCs/>
+        </w:rPr>
+        <w:t>SIMBOLOS['a', 'b']</w:t>
+      </w:r>
+    </w:p>
+    <w:p>
+      <w:pPr>
+        <w:rPr>
+          <w:b/>
+          <w:bCs/>
+        </w:rPr>
+      </w:pPr>
+      <w:r>
+        <w:rPr>
+          <w:b/>
+          <w:bCs/>
+        </w:rPr>
+        <w:t>INICIO</w:t>
+      </w:r>
+      <w:r>
+        <w:rPr>
+          <w:b/>
+          <w:bCs/>
+        </w:rPr>
+        <w:t xml:space="preserve"> </w:t>
+      </w:r>
+      <w:r>
+        <w:rPr>
+          <w:b/>
+          <w:bCs/>
+        </w:rPr>
+        <w:t>A</w:t>
+      </w:r>
+    </w:p>
+    <w:p>
+      <w:pPr>
+        <w:rPr>
+          <w:b/>
+          <w:bCs/>
+        </w:rPr>
+      </w:pPr>
+      <w:r>
+        <w:rPr>
+          <w:b/>
+          <w:bCs/>
+        </w:rPr>
+        <w:t>ACEPTACION['B', 'D']</w:t>
+      </w:r>
+    </w:p>
+    <w:p>
+      <w:pPr>
+        <w:rPr>
+          <w:b/>
+          <w:bCs/>
+        </w:rPr>
+      </w:pPr>
+      <w:r>
+        <w:rPr>
+          <w:b/>
+          <w:bCs/>
+        </w:rPr>
+        <w:t>TRANSICION["A: {'a': ['q10', 'q4', 'q5', 'q7', 'q8', 'q9'], 'b': ['q0', 'q1', 'q3']}", "B: {'a': [], 'b': ['q10', 'q6']}", "C: {'a': ['q10', 'q4', 'q5', 'q7', 'q8', 'q9'], 'b': ['q0', 'q1', 'q3']}", 'D: {}']</w:t>
+      </w:r>
+    </w:p>
+    <w:p>
+      <w:pPr>
+        <w:rPr>
+          <w:b/>
+          <w:bCs/>
+        </w:rPr>
+      </w:pPr>
+    </w:p>
+    <w:p>
+      <w:pPr>
+        <w:rPr>
+          <w:b/>
+          <w:bCs/>
+          <w:sz w:val="28"/>
+          <w:szCs w:val="28"/>
+        </w:rPr>
+      </w:pPr>
+      <w:r>
+        <w:rPr>
+          <w:b/>
+          <w:bCs/>
+          <w:sz w:val="28"/>
+          <w:szCs w:val="28"/>
+        </w:rPr>
+        <w:t>Prueba 5</w:t>
+      </w:r>
+    </w:p>
+    <w:p>
+      <w:pPr>
+        <w:rPr>
+          <w:b/>
+          <w:bCs/>
+          <w:sz w:val="28"/>
+          <w:szCs w:val="28"/>
+        </w:rPr>
+      </w:pPr>
+      <w:r>
+        <w:rPr>
+          <w:noProof/>
+        </w:rPr>
+        <w:drawing>
+          <wp:inline distT="0" distB="0" distL="0" distR="0">
+            <wp:extent cx="5591175" cy="1419225"/>
+            <wp:effectExtent l="0" t="0" r="9525" b="9525"/>
+            <wp:docPr id="14" name="Imagen 14"/>
+            <wp:cNvGraphicFramePr>
+              <a:graphicFrameLocks xmlns:a="http://schemas.openxmlformats.org/drawingml/2006/main" noChangeAspect="1"/>
+            </wp:cNvGraphicFramePr>
+            <a:graphic xmlns:a="http://schemas.openxmlformats.org/drawingml/2006/main">
+              <a:graphicData uri="http://schemas.openxmlformats.org/drawingml/2006/picture">
+                <pic:pic xmlns:pic="http://schemas.openxmlformats.org/drawingml/2006/picture">
+                  <pic:nvPicPr>
+                    <pic:cNvPr id="0" name="Picture 8"/>
+                    <pic:cNvPicPr>
+                      <a:picLocks noChangeAspect="1" noChangeArrowheads="1"/>
+                    </pic:cNvPicPr>
+                  </pic:nvPicPr>
+                  <pic:blipFill>
+                    <a:blip r:embed="rId17">
+                      <a:extLst>
+                        <a:ext uri="{28A0092B-C50C-407E-A947-70E740481C1C}">
+                          <a14:useLocalDpi xmlns:a14="http://schemas.microsoft.com/office/drawing/2010/main" val="0"/>
+                        </a:ext>
+                      </a:extLst>
+                    </a:blip>
+                    <a:srcRect/>
+                    <a:stretch>
+                      <a:fillRect/>
+                    </a:stretch>
+                  </pic:blipFill>
+                  <pic:spPr bwMode="auto">
+                    <a:xfrm>
+                      <a:off x="0" y="0"/>
+                      <a:ext cx="5591175" cy="1419225"/>
+                    </a:xfrm>
+                    <a:prstGeom prst="rect">
+                      <a:avLst/>
+                    </a:prstGeom>
+                    <a:noFill/>
+                    <a:ln>
+                      <a:noFill/>
+                    </a:ln>
+                  </pic:spPr>
+                </pic:pic>
+              </a:graphicData>
+            </a:graphic>
+          </wp:inline>
+        </w:drawing>
+      </w:r>
+      <w:r>
+        <w:rPr>
+          <w:noProof/>
+        </w:rPr>
+        <w:drawing>
+          <wp:inline distT="0" distB="0" distL="0" distR="0">
+            <wp:extent cx="5612130" cy="972185"/>
+            <wp:effectExtent l="0" t="0" r="7620" b="0"/>
+            <wp:docPr id="13" name="Imagen 13"/>
+            <wp:cNvGraphicFramePr>
+              <a:graphicFrameLocks xmlns:a="http://schemas.openxmlformats.org/drawingml/2006/main" noChangeAspect="1"/>
+            </wp:cNvGraphicFramePr>
+            <a:graphic xmlns:a="http://schemas.openxmlformats.org/drawingml/2006/main">
+              <a:graphicData uri="http://schemas.openxmlformats.org/drawingml/2006/picture">
+                <pic:pic xmlns:pic="http://schemas.openxmlformats.org/drawingml/2006/picture">
+                  <pic:nvPicPr>
+                    <pic:cNvPr id="0" name="Picture 7"/>
+                    <pic:cNvPicPr>
+                      <a:picLocks noChangeAspect="1" noChangeArrowheads="1"/>
+                    </pic:cNvPicPr>
+                  </pic:nvPicPr>
+                  <pic:blipFill>
+                    <a:blip r:embed="rId18">
+                      <a:extLst>
+                        <a:ext uri="{28A0092B-C50C-407E-A947-70E740481C1C}">
+                          <a14:useLocalDpi xmlns:a14="http://schemas.microsoft.com/office/drawing/2010/main" val="0"/>
+                        </a:ext>
+                      </a:extLst>
+                    </a:blip>
+                    <a:srcRect/>
+                    <a:stretch>
+                      <a:fillRect/>
+                    </a:stretch>
+                  </pic:blipFill>
+                  <pic:spPr bwMode="auto">
+                    <a:xfrm>
+                      <a:off x="0" y="0"/>
+                      <a:ext cx="5612130" cy="972185"/>
+                    </a:xfrm>
+                    <a:prstGeom prst="rect">
+                      <a:avLst/>
+                    </a:prstGeom>
+                    <a:noFill/>
+                    <a:ln>
+                      <a:noFill/>
+                    </a:ln>
+                  </pic:spPr>
+                </pic:pic>
+              </a:graphicData>
+            </a:graphic>
+          </wp:inline>
+        </w:drawing>
+      </w:r>
+    </w:p>
+    <w:p>
+      <w:pPr>
+        <w:rPr>
+          <w:b/>
+          <w:bCs/>
+          <w:sz w:val="28"/>
+          <w:szCs w:val="28"/>
+        </w:rPr>
+      </w:pPr>
+    </w:p>
+    <w:p>
+      <w:pPr>
+        <w:rPr>
+          <w:b/>
+          <w:bCs/>
+          <w:sz w:val="28"/>
+          <w:szCs w:val="28"/>
+          <w:lang w:val="en-US"/>
+        </w:rPr>
+      </w:pPr>
+      <w:r>
+        <w:rPr>
+          <w:noProof/>
+        </w:rPr>
+        <w:drawing>
+          <wp:inline distT="0" distB="0" distL="0" distR="0">
+            <wp:extent cx="5572125" cy="1181100"/>
+            <wp:effectExtent l="0" t="0" r="9525" b="0"/>
+            <wp:docPr id="15" name="Imagen 15"/>
+            <wp:cNvGraphicFramePr>
+              <a:graphicFrameLocks xmlns:a="http://schemas.openxmlformats.org/drawingml/2006/main" noChangeAspect="1"/>
+            </wp:cNvGraphicFramePr>
+            <a:graphic xmlns:a="http://schemas.openxmlformats.org/drawingml/2006/main">
+              <a:graphicData uri="http://schemas.openxmlformats.org/drawingml/2006/picture">
+                <pic:pic xmlns:pic="http://schemas.openxmlformats.org/drawingml/2006/picture">
+                  <pic:nvPicPr>
+                    <pic:cNvPr id="0" name="Picture 11"/>
+                    <pic:cNvPicPr>
+                      <a:picLocks noChangeAspect="1" noChangeArrowheads="1"/>
+                    </pic:cNvPicPr>
+                  </pic:nvPicPr>
+                  <pic:blipFill>
+                    <a:blip r:embed="rId19">
+                      <a:extLst>
+                        <a:ext uri="{28A0092B-C50C-407E-A947-70E740481C1C}">
+                          <a14:useLocalDpi xmlns:a14="http://schemas.microsoft.com/office/drawing/2010/main" val="0"/>
+                        </a:ext>
+                      </a:extLst>
+                    </a:blip>
+                    <a:srcRect/>
+                    <a:stretch>
+                      <a:fillRect/>
+                    </a:stretch>
+                  </pic:blipFill>
+                  <pic:spPr bwMode="auto">
+                    <a:xfrm>
+                      <a:off x="0" y="0"/>
+                      <a:ext cx="5572125" cy="1181100"/>
+                    </a:xfrm>
+                    <a:prstGeom prst="rect">
+                      <a:avLst/>
+                    </a:prstGeom>
+                    <a:noFill/>
+                    <a:ln>
+                      <a:noFill/>
+                    </a:ln>
+                  </pic:spPr>
+                </pic:pic>
+              </a:graphicData>
+            </a:graphic>
+          </wp:inline>
+        </w:drawing>
+      </w:r>
+    </w:p>
+    <w:p>
+      <w:r>
+        <w:rPr>
+          <w:lang w:val="en-US"/>
+        </w:rPr>
+        <w:t>Vac</w:t>
+      </w:r>
+      <w:r>
+        <w:t>ío</w:t>
+      </w:r>
+      <w:bookmarkStart w:id="0" w:name="_GoBack"/>
+      <w:bookmarkEnd w:id="0"/>
     </w:p>
     <w:sectPr>
       <w:pgSz w:w="12240" w:h="15840"/>

</xml_diff>